<commit_message>
Task 2 and a part of task 3 :)
</commit_message>
<xml_diff>
--- a/Documentation.docx
+++ b/Documentation.docx
@@ -51,6 +51,9 @@
     </w:p>
     <w:p>
       <w:r>
+        <w:rPr>
+          <w:noProof/>
+        </w:rPr>
         <w:drawing>
           <wp:inline distT="0" distB="0" distL="0" distR="0" wp14:anchorId="08DA04E7" wp14:editId="1C3624E1">
             <wp:extent cx="5731510" cy="3222625"/>
@@ -101,15 +104,180 @@
         <w:t xml:space="preserve">: </w:t>
       </w:r>
     </w:p>
-    <w:p/>
     <w:p>
       <w:r>
+        <w:rPr>
+          <w:noProof/>
+        </w:rPr>
+        <w:drawing>
+          <wp:inline distT="0" distB="0" distL="0" distR="0" wp14:anchorId="3887B29B" wp14:editId="1B1B34F4">
+            <wp:extent cx="5731510" cy="3222625"/>
+            <wp:effectExtent l="0" t="0" r="2540" b="0"/>
+            <wp:docPr id="2140798867" name="Picture 1" descr="A screenshot of a computer&#10;&#10;AI-generated content may be incorrect."/>
+            <wp:cNvGraphicFramePr>
+              <a:graphicFrameLocks xmlns:a="http://schemas.openxmlformats.org/drawingml/2006/main" noChangeAspect="1"/>
+            </wp:cNvGraphicFramePr>
+            <a:graphic xmlns:a="http://schemas.openxmlformats.org/drawingml/2006/main">
+              <a:graphicData uri="http://schemas.openxmlformats.org/drawingml/2006/picture">
+                <pic:pic xmlns:pic="http://schemas.openxmlformats.org/drawingml/2006/picture">
+                  <pic:nvPicPr>
+                    <pic:cNvPr id="2140798867" name="Picture 1" descr="A screenshot of a computer&#10;&#10;AI-generated content may be incorrect."/>
+                    <pic:cNvPicPr/>
+                  </pic:nvPicPr>
+                  <pic:blipFill>
+                    <a:blip r:embed="rId6"/>
+                    <a:stretch>
+                      <a:fillRect/>
+                    </a:stretch>
+                  </pic:blipFill>
+                  <pic:spPr>
+                    <a:xfrm>
+                      <a:off x="0" y="0"/>
+                      <a:ext cx="5731510" cy="3222625"/>
+                    </a:xfrm>
+                    <a:prstGeom prst="rect">
+                      <a:avLst/>
+                    </a:prstGeom>
+                  </pic:spPr>
+                </pic:pic>
+              </a:graphicData>
+            </a:graphic>
+          </wp:inline>
+        </w:drawing>
+      </w:r>
+    </w:p>
+    <w:p>
+      <w:r>
+        <w:rPr>
+          <w:noProof/>
+        </w:rPr>
+        <w:lastRenderedPageBreak/>
+        <w:drawing>
+          <wp:inline distT="0" distB="0" distL="0" distR="0" wp14:anchorId="03579D8A" wp14:editId="1AB8E333">
+            <wp:extent cx="5731510" cy="2445385"/>
+            <wp:effectExtent l="0" t="0" r="2540" b="0"/>
+            <wp:docPr id="1147604738" name="Picture 1" descr="A screenshot of a computer&#10;&#10;AI-generated content may be incorrect."/>
+            <wp:cNvGraphicFramePr>
+              <a:graphicFrameLocks xmlns:a="http://schemas.openxmlformats.org/drawingml/2006/main" noChangeAspect="1"/>
+            </wp:cNvGraphicFramePr>
+            <a:graphic xmlns:a="http://schemas.openxmlformats.org/drawingml/2006/main">
+              <a:graphicData uri="http://schemas.openxmlformats.org/drawingml/2006/picture">
+                <pic:pic xmlns:pic="http://schemas.openxmlformats.org/drawingml/2006/picture">
+                  <pic:nvPicPr>
+                    <pic:cNvPr id="1147604738" name="Picture 1" descr="A screenshot of a computer&#10;&#10;AI-generated content may be incorrect."/>
+                    <pic:cNvPicPr/>
+                  </pic:nvPicPr>
+                  <pic:blipFill>
+                    <a:blip r:embed="rId7"/>
+                    <a:stretch>
+                      <a:fillRect/>
+                    </a:stretch>
+                  </pic:blipFill>
+                  <pic:spPr>
+                    <a:xfrm>
+                      <a:off x="0" y="0"/>
+                      <a:ext cx="5731510" cy="2445385"/>
+                    </a:xfrm>
+                    <a:prstGeom prst="rect">
+                      <a:avLst/>
+                    </a:prstGeom>
+                  </pic:spPr>
+                </pic:pic>
+              </a:graphicData>
+            </a:graphic>
+          </wp:inline>
+        </w:drawing>
+      </w:r>
+    </w:p>
+    <w:p>
+      <w:r>
+        <w:rPr>
+          <w:noProof/>
+        </w:rPr>
+        <w:drawing>
+          <wp:inline distT="0" distB="0" distL="0" distR="0" wp14:anchorId="5E6309DC" wp14:editId="4C1C05D5">
+            <wp:extent cx="5731510" cy="2735580"/>
+            <wp:effectExtent l="0" t="0" r="2540" b="7620"/>
+            <wp:docPr id="1851182557" name="Picture 1" descr="A screenshot of a computer&#10;&#10;AI-generated content may be incorrect."/>
+            <wp:cNvGraphicFramePr>
+              <a:graphicFrameLocks xmlns:a="http://schemas.openxmlformats.org/drawingml/2006/main" noChangeAspect="1"/>
+            </wp:cNvGraphicFramePr>
+            <a:graphic xmlns:a="http://schemas.openxmlformats.org/drawingml/2006/main">
+              <a:graphicData uri="http://schemas.openxmlformats.org/drawingml/2006/picture">
+                <pic:pic xmlns:pic="http://schemas.openxmlformats.org/drawingml/2006/picture">
+                  <pic:nvPicPr>
+                    <pic:cNvPr id="1851182557" name="Picture 1" descr="A screenshot of a computer&#10;&#10;AI-generated content may be incorrect."/>
+                    <pic:cNvPicPr/>
+                  </pic:nvPicPr>
+                  <pic:blipFill>
+                    <a:blip r:embed="rId8"/>
+                    <a:stretch>
+                      <a:fillRect/>
+                    </a:stretch>
+                  </pic:blipFill>
+                  <pic:spPr>
+                    <a:xfrm>
+                      <a:off x="0" y="0"/>
+                      <a:ext cx="5731510" cy="2735580"/>
+                    </a:xfrm>
+                    <a:prstGeom prst="rect">
+                      <a:avLst/>
+                    </a:prstGeom>
+                  </pic:spPr>
+                </pic:pic>
+              </a:graphicData>
+            </a:graphic>
+          </wp:inline>
+        </w:drawing>
+      </w:r>
+    </w:p>
+    <w:p>
+      <w:r>
         <w:t xml:space="preserve">Task 3A: Screenshot of the API running on localhost in your browser: </w:t>
       </w:r>
     </w:p>
-    <w:p/>
     <w:p>
       <w:r>
+        <w:drawing>
+          <wp:inline distT="0" distB="0" distL="0" distR="0" wp14:anchorId="1C8E6602" wp14:editId="37CAAAC4">
+            <wp:extent cx="5731510" cy="2906395"/>
+            <wp:effectExtent l="0" t="0" r="2540" b="8255"/>
+            <wp:docPr id="942398903" name="Picture 1" descr="A screenshot of a computer&#10;&#10;AI-generated content may be incorrect."/>
+            <wp:cNvGraphicFramePr>
+              <a:graphicFrameLocks xmlns:a="http://schemas.openxmlformats.org/drawingml/2006/main" noChangeAspect="1"/>
+            </wp:cNvGraphicFramePr>
+            <a:graphic xmlns:a="http://schemas.openxmlformats.org/drawingml/2006/main">
+              <a:graphicData uri="http://schemas.openxmlformats.org/drawingml/2006/picture">
+                <pic:pic xmlns:pic="http://schemas.openxmlformats.org/drawingml/2006/picture">
+                  <pic:nvPicPr>
+                    <pic:cNvPr id="942398903" name="Picture 1" descr="A screenshot of a computer&#10;&#10;AI-generated content may be incorrect."/>
+                    <pic:cNvPicPr/>
+                  </pic:nvPicPr>
+                  <pic:blipFill>
+                    <a:blip r:embed="rId9"/>
+                    <a:stretch>
+                      <a:fillRect/>
+                    </a:stretch>
+                  </pic:blipFill>
+                  <pic:spPr>
+                    <a:xfrm>
+                      <a:off x="0" y="0"/>
+                      <a:ext cx="5731510" cy="2906395"/>
+                    </a:xfrm>
+                    <a:prstGeom prst="rect">
+                      <a:avLst/>
+                    </a:prstGeom>
+                  </pic:spPr>
+                </pic:pic>
+              </a:graphicData>
+            </a:graphic>
+          </wp:inline>
+        </w:drawing>
+      </w:r>
+    </w:p>
+    <w:p>
+      <w:r>
+        <w:lastRenderedPageBreak/>
         <w:t xml:space="preserve">Task 3B: Screenshot of the hosted API running on a public </w:t>
       </w:r>
       <w:proofErr w:type="spellStart"/>
@@ -760,6 +928,7 @@
   <w:style w:type="character" w:default="1" w:styleId="DefaultParagraphFont">
     <w:name w:val="Default Paragraph Font"/>
     <w:uiPriority w:val="1"/>
+    <w:semiHidden/>
     <w:unhideWhenUsed/>
   </w:style>
   <w:style w:type="table" w:default="1" w:styleId="TableNormal">

</xml_diff>